<commit_message>
Edited Week 6 Pages (not WED_NOTES), Added/Edited Old/New Worksheet
Added another worksheet to week 6, edited both worksheets, and added
solutions for first worksheet, and added notes on Friday.
</commit_message>
<xml_diff>
--- a/Weekly Work/Week 6/Resources/CS 121 Week 6 - Vectors Worksheet.docx
+++ b/Weekly Work/Week 6/Resources/CS 121 Week 6 - Vectors Worksheet.docx
@@ -713,19 +713,7 @@
         <w:rPr>
           <w:rFonts w:ascii="Times New Roman" w:hAnsi="Times New Roman" w:cs="Times New Roman"/>
         </w:rPr>
-        <w:t>(use either at</w:t>
-      </w:r>
-      <w:r>
-        <w:rPr>
-          <w:rFonts w:ascii="Times New Roman" w:hAnsi="Times New Roman" w:cs="Times New Roman"/>
-        </w:rPr>
-        <w:t>, [],</w:t>
-      </w:r>
-      <w:r>
-        <w:rPr>
-          <w:rFonts w:ascii="Times New Roman" w:hAnsi="Times New Roman" w:cs="Times New Roman"/>
-        </w:rPr>
-        <w:t xml:space="preserve"> or push_back</w:t>
+        <w:t>(use push_back</w:t>
       </w:r>
       <w:r>
         <w:rPr>
@@ -1095,7 +1083,19 @@
         <w:rPr>
           <w:rFonts w:ascii="Times New Roman" w:hAnsi="Times New Roman" w:cs="Times New Roman"/>
         </w:rPr>
-        <w:t xml:space="preserve"> ways to </w:t>
+        <w:t xml:space="preserve"> ways</w:t>
+      </w:r>
+      <w:r>
+        <w:rPr>
+          <w:rFonts w:ascii="Times New Roman" w:hAnsi="Times New Roman" w:cs="Times New Roman"/>
+        </w:rPr>
+        <w:t xml:space="preserve"> (two for each)</w:t>
+      </w:r>
+      <w:r>
+        <w:rPr>
+          <w:rFonts w:ascii="Times New Roman" w:hAnsi="Times New Roman" w:cs="Times New Roman"/>
+        </w:rPr>
+        <w:t xml:space="preserve"> to </w:t>
       </w:r>
       <w:r>
         <w:rPr>

</xml_diff>